<commit_message>
feat: Update template authoring documentation and add Account Summary template guide
- Revised the template authoring guide to reflect changes in syntax from Handlebars to native JavaScript expressions, enhancing clarity and usability.
- Introduced a new comprehensive Account Summary Report template guide, detailing business requirements, data structure, SOQL configuration, and advanced features.
- Added sample test data and troubleshooting sections to improve user experience and facilitate template testing.
- Updated existing documentation to ensure consistency and accuracy across all template-related resources.
</commit_message>
<xml_diff>
--- a/e2e/fixtures/account-summary-template.docx
+++ b/e2e/fixtures/account-summary-template.docx
@@ -38,12 +38,29 @@
       </w:pPr>
       <w:r>
         <w:rPr>
+          <w:rtl w:val="0"/>
+        </w:rPr>
+      </w:r>
+    </w:p>
+    <w:p>
+      <w:pPr>
+        <w:rPr>
           <w:rFonts w:ascii="Times New Roman" w:cs="Times New Roman" w:eastAsia="Times New Roman" w:hAnsi="Times New Roman"/>
           <w:b w:val="1"/>
           <w:bCs w:val="1"/>
           <w:color w:val="193c65"/>
           <w:sz w:val="24"/>
           <w:szCs w:val="24"/>
+        </w:rPr>
+      </w:pPr>
+      <w:r>
+        <w:rPr>
+          <w:rFonts w:ascii="Times New Roman" w:cs="Times New Roman" w:eastAsia="Times New Roman" w:hAnsi="Times New Roman"/>
+          <w:b w:val="1"/>
+          <w:bCs w:val="1"/>
+          <w:color w:val="193c65"/>
+          <w:sz w:val="24"/>
+          <w:szCs w:val="24"/>
           <w:rtl w:val="0"/>
         </w:rPr>
         <w:t xml:space="preserve">ACCOUNT INFORMATION</w:t>
@@ -53,6 +70,23 @@
       <w:pPr>
         <w:rPr>
           <w:rFonts w:ascii="Times New Roman" w:cs="Times New Roman" w:eastAsia="Times New Roman" w:hAnsi="Times New Roman"/>
+          <w:b w:val="1"/>
+          <w:bCs w:val="1"/>
+          <w:color w:val="193c65"/>
+          <w:sz w:val="24"/>
+          <w:szCs w:val="24"/>
+        </w:rPr>
+      </w:pPr>
+      <w:r>
+        <w:rPr>
+          <w:rtl w:val="0"/>
+        </w:rPr>
+      </w:r>
+    </w:p>
+    <w:p>
+      <w:pPr>
+        <w:rPr>
+          <w:rFonts w:ascii="Times New Roman" w:cs="Times New Roman" w:eastAsia="Times New Roman" w:hAnsi="Times New Roman"/>
           <w:sz w:val="24"/>
           <w:szCs w:val="24"/>
         </w:rPr>
@@ -162,7 +196,255 @@
           <w:szCs w:val="24"/>
           <w:rtl w:val="0"/>
         </w:rPr>
-        <w:t xml:space="preserve">{{Account.Owner.Name}}</w:t>
+        <w:t xml:space="preserve">{{</w:t>
+      </w:r>
+      <w:hyperlink r:id="rId6">
+        <w:r>
+          <w:rPr>
+            <w:rFonts w:ascii="Times New Roman" w:cs="Times New Roman" w:eastAsia="Times New Roman" w:hAnsi="Times New Roman"/>
+            <w:sz w:val="24"/>
+            <w:szCs w:val="24"/>
+            <w:u w:val="single"/>
+            <w:rtl w:val="0"/>
+          </w:rPr>
+          <w:t xml:space="preserve">Account.Owner.Name</w:t>
+        </w:r>
+      </w:hyperlink>
+      <w:r>
+        <w:rPr>
+          <w:rFonts w:ascii="Times New Roman" w:cs="Times New Roman" w:eastAsia="Times New Roman" w:hAnsi="Times New Roman"/>
+          <w:sz w:val="24"/>
+          <w:szCs w:val="24"/>
+          <w:rtl w:val="0"/>
+        </w:rPr>
+        <w:t xml:space="preserve">}}</w:t>
+      </w:r>
+    </w:p>
+    <w:p>
+      <w:pPr>
+        <w:rPr>
+          <w:rFonts w:ascii="Times New Roman" w:cs="Times New Roman" w:eastAsia="Times New Roman" w:hAnsi="Times New Roman"/>
+          <w:sz w:val="24"/>
+          <w:szCs w:val="24"/>
+        </w:rPr>
+      </w:pPr>
+      <w:r>
+        <w:rPr>
+          <w:rtl w:val="0"/>
+        </w:rPr>
+      </w:r>
+    </w:p>
+    <w:p>
+      <w:pPr>
+        <w:rPr>
+          <w:rFonts w:ascii="Times New Roman" w:cs="Times New Roman" w:eastAsia="Times New Roman" w:hAnsi="Times New Roman"/>
+          <w:sz w:val="24"/>
+          <w:szCs w:val="24"/>
+        </w:rPr>
+      </w:pPr>
+      <w:r>
+        <w:rPr>
+          <w:rtl w:val="0"/>
+        </w:rPr>
+      </w:r>
+    </w:p>
+    <w:p>
+      <w:pPr>
+        <w:rPr>
+          <w:rFonts w:ascii="Times New Roman" w:cs="Times New Roman" w:eastAsia="Times New Roman" w:hAnsi="Times New Roman"/>
+          <w:color w:val="4a86e8"/>
+          <w:sz w:val="24"/>
+          <w:szCs w:val="24"/>
+        </w:rPr>
+      </w:pPr>
+      <w:r>
+        <w:rPr>
+          <w:rFonts w:ascii="Times New Roman" w:cs="Times New Roman" w:eastAsia="Times New Roman" w:hAnsi="Times New Roman"/>
+          <w:b w:val="1"/>
+          <w:bCs w:val="1"/>
+          <w:sz w:val="24"/>
+          <w:szCs w:val="24"/>
+          <w:rtl w:val="0"/>
+        </w:rPr>
+        <w:t xml:space="preserve">Account Tier: </w:t>
+      </w:r>
+      <w:r>
+        <w:rPr>
+          <w:rFonts w:ascii="Times New Roman" w:cs="Times New Roman" w:eastAsia="Times New Roman" w:hAnsi="Times New Roman"/>
+          <w:color w:val="4a86e8"/>
+          <w:sz w:val="24"/>
+          <w:szCs w:val="24"/>
+          <w:rtl w:val="0"/>
+        </w:rPr>
+        <w:t xml:space="preserve">{{=</w:t>
+      </w:r>
+    </w:p>
+    <w:p>
+      <w:pPr>
+        <w:rPr>
+          <w:rFonts w:ascii="Times New Roman" w:cs="Times New Roman" w:eastAsia="Times New Roman" w:hAnsi="Times New Roman"/>
+          <w:color w:val="4a86e8"/>
+          <w:sz w:val="24"/>
+          <w:szCs w:val="24"/>
+        </w:rPr>
+      </w:pPr>
+      <w:r>
+        <w:rPr>
+          <w:rFonts w:ascii="Times New Roman" w:cs="Times New Roman" w:eastAsia="Times New Roman" w:hAnsi="Times New Roman"/>
+          <w:color w:val="4a86e8"/>
+          <w:sz w:val="24"/>
+          <w:szCs w:val="24"/>
+          <w:rtl w:val="0"/>
+        </w:rPr>
+        <w:t xml:space="preserve">  Account.AnnualRevenue &gt; 10000000 ? 'Enterprise (Tier 1)' :</w:t>
+      </w:r>
+    </w:p>
+    <w:p>
+      <w:pPr>
+        <w:rPr>
+          <w:rFonts w:ascii="Times New Roman" w:cs="Times New Roman" w:eastAsia="Times New Roman" w:hAnsi="Times New Roman"/>
+          <w:color w:val="4a86e8"/>
+          <w:sz w:val="24"/>
+          <w:szCs w:val="24"/>
+        </w:rPr>
+      </w:pPr>
+      <w:r>
+        <w:rPr>
+          <w:rFonts w:ascii="Times New Roman" w:cs="Times New Roman" w:eastAsia="Times New Roman" w:hAnsi="Times New Roman"/>
+          <w:color w:val="4a86e8"/>
+          <w:sz w:val="24"/>
+          <w:szCs w:val="24"/>
+          <w:rtl w:val="0"/>
+        </w:rPr>
+        <w:t xml:space="preserve">  Account.AnnualRevenue &gt; 1000000 ? 'Corporate (Tier 2)' :</w:t>
+      </w:r>
+    </w:p>
+    <w:p>
+      <w:pPr>
+        <w:rPr>
+          <w:rFonts w:ascii="Times New Roman" w:cs="Times New Roman" w:eastAsia="Times New Roman" w:hAnsi="Times New Roman"/>
+          <w:color w:val="4a86e8"/>
+          <w:sz w:val="24"/>
+          <w:szCs w:val="24"/>
+        </w:rPr>
+      </w:pPr>
+      <w:r>
+        <w:rPr>
+          <w:rFonts w:ascii="Times New Roman" w:cs="Times New Roman" w:eastAsia="Times New Roman" w:hAnsi="Times New Roman"/>
+          <w:color w:val="4a86e8"/>
+          <w:sz w:val="24"/>
+          <w:szCs w:val="24"/>
+          <w:rtl w:val="0"/>
+        </w:rPr>
+        <w:t xml:space="preserve">  'SMB (Tier 3)'</w:t>
+      </w:r>
+    </w:p>
+    <w:p>
+      <w:pPr>
+        <w:rPr>
+          <w:rFonts w:ascii="Times New Roman" w:cs="Times New Roman" w:eastAsia="Times New Roman" w:hAnsi="Times New Roman"/>
+          <w:color w:val="4a86e8"/>
+          <w:sz w:val="24"/>
+          <w:szCs w:val="24"/>
+        </w:rPr>
+      </w:pPr>
+      <w:r>
+        <w:rPr>
+          <w:rFonts w:ascii="Times New Roman" w:cs="Times New Roman" w:eastAsia="Times New Roman" w:hAnsi="Times New Roman"/>
+          <w:color w:val="4a86e8"/>
+          <w:sz w:val="24"/>
+          <w:szCs w:val="24"/>
+          <w:rtl w:val="0"/>
+        </w:rPr>
+        <w:t xml:space="preserve">}}</w:t>
+      </w:r>
+    </w:p>
+    <w:p>
+      <w:pPr>
+        <w:rPr>
+          <w:rFonts w:ascii="Times New Roman" w:cs="Times New Roman" w:eastAsia="Times New Roman" w:hAnsi="Times New Roman"/>
+          <w:sz w:val="24"/>
+          <w:szCs w:val="24"/>
+        </w:rPr>
+      </w:pPr>
+      <w:r>
+        <w:rPr>
+          <w:rtl w:val="0"/>
+        </w:rPr>
+      </w:r>
+    </w:p>
+    <w:p>
+      <w:pPr>
+        <w:rPr>
+          <w:rFonts w:ascii="Times New Roman" w:cs="Times New Roman" w:eastAsia="Times New Roman" w:hAnsi="Times New Roman"/>
+          <w:color w:val="4a86e8"/>
+          <w:sz w:val="24"/>
+          <w:szCs w:val="24"/>
+        </w:rPr>
+      </w:pPr>
+      <w:r>
+        <w:rPr>
+          <w:rFonts w:ascii="Times New Roman" w:cs="Times New Roman" w:eastAsia="Times New Roman" w:hAnsi="Times New Roman"/>
+          <w:color w:val="4a86e8"/>
+          <w:sz w:val="24"/>
+          <w:szCs w:val="24"/>
+          <w:rtl w:val="0"/>
+        </w:rPr>
+        <w:t xml:space="preserve">{{IF Account.AnnualRevenue &gt; 5000000}}</w:t>
+      </w:r>
+    </w:p>
+    <w:p>
+      <w:pPr>
+        <w:rPr>
+          <w:rFonts w:ascii="Times New Roman" w:cs="Times New Roman" w:eastAsia="Times New Roman" w:hAnsi="Times New Roman"/>
+          <w:color w:val="4a86e8"/>
+          <w:sz w:val="24"/>
+          <w:szCs w:val="24"/>
+        </w:rPr>
+      </w:pPr>
+      <w:r>
+        <w:rPr>
+          <w:rFonts w:ascii="Times New Roman" w:cs="Times New Roman" w:eastAsia="Times New Roman" w:hAnsi="Times New Roman"/>
+          <w:color w:val="4a86e8"/>
+          <w:sz w:val="24"/>
+          <w:szCs w:val="24"/>
+          <w:rtl w:val="0"/>
+        </w:rPr>
+        <w:t xml:space="preserve">🌟 VIP ACCOUNT - Premium Support Eligible</w:t>
+      </w:r>
+    </w:p>
+    <w:p>
+      <w:pPr>
+        <w:rPr>
+          <w:rFonts w:ascii="Times New Roman" w:cs="Times New Roman" w:eastAsia="Times New Roman" w:hAnsi="Times New Roman"/>
+          <w:color w:val="4a86e8"/>
+          <w:sz w:val="24"/>
+          <w:szCs w:val="24"/>
+        </w:rPr>
+      </w:pPr>
+      <w:r>
+        <w:rPr>
+          <w:rFonts w:ascii="Times New Roman" w:cs="Times New Roman" w:eastAsia="Times New Roman" w:hAnsi="Times New Roman"/>
+          <w:color w:val="4a86e8"/>
+          <w:sz w:val="24"/>
+          <w:szCs w:val="24"/>
+          <w:rtl w:val="0"/>
+        </w:rPr>
+        <w:t xml:space="preserve">{{END-IF}}</w:t>
+      </w:r>
+    </w:p>
+    <w:p>
+      <w:pPr>
+        <w:rPr>
+          <w:rFonts w:ascii="Times New Roman" w:cs="Times New Roman" w:eastAsia="Times New Roman" w:hAnsi="Times New Roman"/>
+          <w:sz w:val="24"/>
+          <w:szCs w:val="24"/>
+        </w:rPr>
+      </w:pPr>
+      <w:r>
+        <w:rPr>
+          <w:rtl w:val="0"/>
+        </w:rPr>
       </w:r>
     </w:p>
     <w:p>
@@ -193,6 +475,23 @@
       <w:pPr>
         <w:rPr>
           <w:rFonts w:ascii="Times New Roman" w:cs="Times New Roman" w:eastAsia="Times New Roman" w:hAnsi="Times New Roman"/>
+          <w:b w:val="1"/>
+          <w:bCs w:val="1"/>
+          <w:color w:val="193c65"/>
+          <w:sz w:val="24"/>
+          <w:szCs w:val="24"/>
+        </w:rPr>
+      </w:pPr>
+      <w:r>
+        <w:rPr>
+          <w:rtl w:val="0"/>
+        </w:rPr>
+      </w:r>
+    </w:p>
+    <w:p>
+      <w:pPr>
+        <w:rPr>
+          <w:rFonts w:ascii="Times New Roman" w:cs="Times New Roman" w:eastAsia="Times New Roman" w:hAnsi="Times New Roman"/>
           <w:sz w:val="24"/>
           <w:szCs w:val="24"/>
         </w:rPr>
@@ -247,6 +546,34 @@
       <w:pPr>
         <w:rPr>
           <w:rFonts w:ascii="Times New Roman" w:cs="Times New Roman" w:eastAsia="Times New Roman" w:hAnsi="Times New Roman"/>
+          <w:sz w:val="24"/>
+          <w:szCs w:val="24"/>
+        </w:rPr>
+      </w:pPr>
+      <w:r>
+        <w:rPr>
+          <w:rtl w:val="0"/>
+        </w:rPr>
+      </w:r>
+    </w:p>
+    <w:p>
+      <w:pPr>
+        <w:rPr>
+          <w:rFonts w:ascii="Times New Roman" w:cs="Times New Roman" w:eastAsia="Times New Roman" w:hAnsi="Times New Roman"/>
+          <w:sz w:val="24"/>
+          <w:szCs w:val="24"/>
+        </w:rPr>
+      </w:pPr>
+      <w:r>
+        <w:rPr>
+          <w:rtl w:val="0"/>
+        </w:rPr>
+      </w:r>
+    </w:p>
+    <w:p>
+      <w:pPr>
+        <w:rPr>
+          <w:rFonts w:ascii="Times New Roman" w:cs="Times New Roman" w:eastAsia="Times New Roman" w:hAnsi="Times New Roman"/>
           <w:b w:val="1"/>
           <w:bCs w:val="1"/>
           <w:color w:val="193c65"/>
@@ -358,6 +685,261 @@
       <w:pPr>
         <w:rPr>
           <w:rFonts w:ascii="Times New Roman" w:cs="Times New Roman" w:eastAsia="Times New Roman" w:hAnsi="Times New Roman"/>
+          <w:color w:val="4a86e8"/>
+          <w:sz w:val="24"/>
+          <w:szCs w:val="24"/>
+        </w:rPr>
+      </w:pPr>
+      <w:r>
+        <w:rPr>
+          <w:rFonts w:ascii="Times New Roman" w:cs="Times New Roman" w:eastAsia="Times New Roman" w:hAnsi="Times New Roman"/>
+          <w:b w:val="1"/>
+          <w:bCs w:val="1"/>
+          <w:sz w:val="24"/>
+          <w:szCs w:val="24"/>
+          <w:rtl w:val="0"/>
+        </w:rPr>
+        <w:t xml:space="preserve">Revenue per Employee:</w:t>
+      </w:r>
+      <w:r>
+        <w:rPr>
+          <w:rFonts w:ascii="Times New Roman" w:cs="Times New Roman" w:eastAsia="Times New Roman" w:hAnsi="Times New Roman"/>
+          <w:sz w:val="24"/>
+          <w:szCs w:val="24"/>
+          <w:rtl w:val="0"/>
+        </w:rPr>
+        <w:t xml:space="preserve"> </w:t>
+      </w:r>
+      <w:r>
+        <w:rPr>
+          <w:rFonts w:ascii="Times New Roman" w:cs="Times New Roman" w:eastAsia="Times New Roman" w:hAnsi="Times New Roman"/>
+          <w:color w:val="4a86e8"/>
+          <w:sz w:val="24"/>
+          <w:szCs w:val="24"/>
+          <w:rtl w:val="0"/>
+        </w:rPr>
+        <w:t xml:space="preserve">{{=</w:t>
+      </w:r>
+    </w:p>
+    <w:p>
+      <w:pPr>
+        <w:rPr>
+          <w:rFonts w:ascii="Times New Roman" w:cs="Times New Roman" w:eastAsia="Times New Roman" w:hAnsi="Times New Roman"/>
+          <w:color w:val="4a86e8"/>
+          <w:sz w:val="24"/>
+          <w:szCs w:val="24"/>
+        </w:rPr>
+      </w:pPr>
+      <w:r>
+        <w:rPr>
+          <w:rFonts w:ascii="Times New Roman" w:cs="Times New Roman" w:eastAsia="Times New Roman" w:hAnsi="Times New Roman"/>
+          <w:color w:val="4a86e8"/>
+          <w:sz w:val="24"/>
+          <w:szCs w:val="24"/>
+          <w:rtl w:val="0"/>
+        </w:rPr>
+        <w:t xml:space="preserve">  Account.NumberOfEmployees &gt; 0</w:t>
+      </w:r>
+    </w:p>
+    <w:p>
+      <w:pPr>
+        <w:rPr>
+          <w:rFonts w:ascii="Times New Roman" w:cs="Times New Roman" w:eastAsia="Times New Roman" w:hAnsi="Times New Roman"/>
+          <w:color w:val="4a86e8"/>
+          <w:sz w:val="24"/>
+          <w:szCs w:val="24"/>
+        </w:rPr>
+      </w:pPr>
+      <w:r>
+        <w:rPr>
+          <w:rFonts w:ascii="Times New Roman" w:cs="Times New Roman" w:eastAsia="Times New Roman" w:hAnsi="Times New Roman"/>
+          <w:color w:val="4a86e8"/>
+          <w:sz w:val="24"/>
+          <w:szCs w:val="24"/>
+          <w:rtl w:val="0"/>
+        </w:rPr>
+        <w:t xml:space="preserve">    ? (Account.AnnualRevenue / Account.NumberOfEmployees).toLocaleString('en-GB', {</w:t>
+      </w:r>
+    </w:p>
+    <w:p>
+      <w:pPr>
+        <w:rPr>
+          <w:rFonts w:ascii="Times New Roman" w:cs="Times New Roman" w:eastAsia="Times New Roman" w:hAnsi="Times New Roman"/>
+          <w:color w:val="4a86e8"/>
+          <w:sz w:val="24"/>
+          <w:szCs w:val="24"/>
+        </w:rPr>
+      </w:pPr>
+      <w:r>
+        <w:rPr>
+          <w:rFonts w:ascii="Times New Roman" w:cs="Times New Roman" w:eastAsia="Times New Roman" w:hAnsi="Times New Roman"/>
+          <w:color w:val="4a86e8"/>
+          <w:sz w:val="24"/>
+          <w:szCs w:val="24"/>
+          <w:rtl w:val="0"/>
+        </w:rPr>
+        <w:t xml:space="preserve">        style: 'currency',</w:t>
+      </w:r>
+    </w:p>
+    <w:p>
+      <w:pPr>
+        <w:rPr>
+          <w:rFonts w:ascii="Times New Roman" w:cs="Times New Roman" w:eastAsia="Times New Roman" w:hAnsi="Times New Roman"/>
+          <w:color w:val="4a86e8"/>
+          <w:sz w:val="24"/>
+          <w:szCs w:val="24"/>
+        </w:rPr>
+      </w:pPr>
+      <w:r>
+        <w:rPr>
+          <w:rFonts w:ascii="Times New Roman" w:cs="Times New Roman" w:eastAsia="Times New Roman" w:hAnsi="Times New Roman"/>
+          <w:color w:val="4a86e8"/>
+          <w:sz w:val="24"/>
+          <w:szCs w:val="24"/>
+          <w:rtl w:val="0"/>
+        </w:rPr>
+        <w:t xml:space="preserve">        currency: 'GBP',</w:t>
+      </w:r>
+    </w:p>
+    <w:p>
+      <w:pPr>
+        <w:rPr>
+          <w:rFonts w:ascii="Times New Roman" w:cs="Times New Roman" w:eastAsia="Times New Roman" w:hAnsi="Times New Roman"/>
+          <w:color w:val="4a86e8"/>
+          <w:sz w:val="24"/>
+          <w:szCs w:val="24"/>
+        </w:rPr>
+      </w:pPr>
+      <w:r>
+        <w:rPr>
+          <w:rFonts w:ascii="Times New Roman" w:cs="Times New Roman" w:eastAsia="Times New Roman" w:hAnsi="Times New Roman"/>
+          <w:color w:val="4a86e8"/>
+          <w:sz w:val="24"/>
+          <w:szCs w:val="24"/>
+          <w:rtl w:val="0"/>
+        </w:rPr>
+        <w:t xml:space="preserve">        maximumFractionDigits: 0</w:t>
+      </w:r>
+    </w:p>
+    <w:p>
+      <w:pPr>
+        <w:rPr>
+          <w:rFonts w:ascii="Times New Roman" w:cs="Times New Roman" w:eastAsia="Times New Roman" w:hAnsi="Times New Roman"/>
+          <w:color w:val="4a86e8"/>
+          <w:sz w:val="24"/>
+          <w:szCs w:val="24"/>
+        </w:rPr>
+      </w:pPr>
+      <w:r>
+        <w:rPr>
+          <w:rFonts w:ascii="Times New Roman" w:cs="Times New Roman" w:eastAsia="Times New Roman" w:hAnsi="Times New Roman"/>
+          <w:color w:val="4a86e8"/>
+          <w:sz w:val="24"/>
+          <w:szCs w:val="24"/>
+          <w:rtl w:val="0"/>
+        </w:rPr>
+        <w:t xml:space="preserve">      })</w:t>
+      </w:r>
+    </w:p>
+    <w:p>
+      <w:pPr>
+        <w:rPr>
+          <w:rFonts w:ascii="Times New Roman" w:cs="Times New Roman" w:eastAsia="Times New Roman" w:hAnsi="Times New Roman"/>
+          <w:color w:val="4a86e8"/>
+          <w:sz w:val="24"/>
+          <w:szCs w:val="24"/>
+        </w:rPr>
+      </w:pPr>
+      <w:r>
+        <w:rPr>
+          <w:rFonts w:ascii="Times New Roman" w:cs="Times New Roman" w:eastAsia="Times New Roman" w:hAnsi="Times New Roman"/>
+          <w:color w:val="4a86e8"/>
+          <w:sz w:val="24"/>
+          <w:szCs w:val="24"/>
+          <w:rtl w:val="0"/>
+        </w:rPr>
+        <w:t xml:space="preserve">    : 'N/A'</w:t>
+      </w:r>
+    </w:p>
+    <w:p>
+      <w:pPr>
+        <w:rPr>
+          <w:rFonts w:ascii="Times New Roman" w:cs="Times New Roman" w:eastAsia="Times New Roman" w:hAnsi="Times New Roman"/>
+          <w:color w:val="4a86e8"/>
+          <w:sz w:val="24"/>
+          <w:szCs w:val="24"/>
+        </w:rPr>
+      </w:pPr>
+      <w:r>
+        <w:rPr>
+          <w:rFonts w:ascii="Times New Roman" w:cs="Times New Roman" w:eastAsia="Times New Roman" w:hAnsi="Times New Roman"/>
+          <w:color w:val="4a86e8"/>
+          <w:sz w:val="24"/>
+          <w:szCs w:val="24"/>
+          <w:rtl w:val="0"/>
+        </w:rPr>
+        <w:t xml:space="preserve">}}</w:t>
+      </w:r>
+    </w:p>
+    <w:p>
+      <w:pPr>
+        <w:rPr>
+          <w:rFonts w:ascii="Times New Roman" w:cs="Times New Roman" w:eastAsia="Times New Roman" w:hAnsi="Times New Roman"/>
+          <w:sz w:val="24"/>
+          <w:szCs w:val="24"/>
+        </w:rPr>
+      </w:pPr>
+      <w:r>
+        <w:rPr>
+          <w:rtl w:val="0"/>
+        </w:rPr>
+      </w:r>
+    </w:p>
+    <w:p>
+      <w:pPr>
+        <w:rPr>
+          <w:rFonts w:ascii="Times New Roman" w:cs="Times New Roman" w:eastAsia="Times New Roman" w:hAnsi="Times New Roman"/>
+          <w:sz w:val="24"/>
+          <w:szCs w:val="24"/>
+        </w:rPr>
+      </w:pPr>
+      <w:r>
+        <w:rPr>
+          <w:rtl w:val="0"/>
+        </w:rPr>
+      </w:r>
+    </w:p>
+    <w:p>
+      <w:pPr>
+        <w:rPr>
+          <w:rFonts w:ascii="Times New Roman" w:cs="Times New Roman" w:eastAsia="Times New Roman" w:hAnsi="Times New Roman"/>
+          <w:b w:val="1"/>
+          <w:bCs w:val="1"/>
+          <w:color w:val="193c65"/>
+          <w:sz w:val="24"/>
+          <w:szCs w:val="24"/>
+        </w:rPr>
+      </w:pPr>
+      <w:r>
+        <w:rPr>
+          <w:rFonts w:ascii="Times New Roman" w:cs="Times New Roman" w:eastAsia="Times New Roman" w:hAnsi="Times New Roman"/>
+          <w:b w:val="1"/>
+          <w:bCs w:val="1"/>
+          <w:color w:val="193c65"/>
+          <w:sz w:val="24"/>
+          <w:szCs w:val="24"/>
+          <w:rtl w:val="0"/>
+        </w:rPr>
+        <w:t xml:space="preserve">KEY CONTACTS</w:t>
+      </w:r>
+    </w:p>
+    <w:p>
+      <w:pPr>
+        <w:rPr>
+          <w:rFonts w:ascii="Times New Roman" w:cs="Times New Roman" w:eastAsia="Times New Roman" w:hAnsi="Times New Roman"/>
+          <w:b w:val="1"/>
+          <w:bCs w:val="1"/>
+          <w:color w:val="193c65"/>
           <w:sz w:val="24"/>
           <w:szCs w:val="24"/>
         </w:rPr>
@@ -606,6 +1188,388 @@
           <w:rFonts w:ascii="Times New Roman" w:cs="Times New Roman" w:eastAsia="Times New Roman" w:hAnsi="Times New Roman"/>
           <w:b w:val="1"/>
           <w:bCs w:val="1"/>
+          <w:sz w:val="24"/>
+          <w:szCs w:val="24"/>
+        </w:rPr>
+      </w:pPr>
+      <w:r>
+        <w:rPr>
+          <w:rFonts w:ascii="Times New Roman" w:cs="Times New Roman" w:eastAsia="Times New Roman" w:hAnsi="Times New Roman"/>
+          <w:b w:val="1"/>
+          <w:bCs w:val="1"/>
+          <w:sz w:val="24"/>
+          <w:szCs w:val="24"/>
+          <w:rtl w:val="0"/>
+        </w:rPr>
+        <w:t xml:space="preserve">Contacts by Department:</w:t>
+      </w:r>
+    </w:p>
+    <w:p>
+      <w:pPr>
+        <w:rPr>
+          <w:rFonts w:ascii="Times New Roman" w:cs="Times New Roman" w:eastAsia="Times New Roman" w:hAnsi="Times New Roman"/>
+          <w:sz w:val="24"/>
+          <w:szCs w:val="24"/>
+        </w:rPr>
+      </w:pPr>
+      <w:r>
+        <w:rPr>
+          <w:rtl w:val="0"/>
+        </w:rPr>
+      </w:r>
+    </w:p>
+    <w:p>
+      <w:pPr>
+        <w:rPr>
+          <w:rFonts w:ascii="Times New Roman" w:cs="Times New Roman" w:eastAsia="Times New Roman" w:hAnsi="Times New Roman"/>
+          <w:color w:val="4a86e8"/>
+          <w:sz w:val="24"/>
+          <w:szCs w:val="24"/>
+        </w:rPr>
+      </w:pPr>
+      <w:r>
+        <w:rPr>
+          <w:rFonts w:ascii="Times New Roman" w:cs="Times New Roman" w:eastAsia="Times New Roman" w:hAnsi="Times New Roman"/>
+          <w:color w:val="4a86e8"/>
+          <w:sz w:val="24"/>
+          <w:szCs w:val="24"/>
+          <w:rtl w:val="0"/>
+        </w:rPr>
+        <w:t xml:space="preserve">{{EXEC</w:t>
+      </w:r>
+    </w:p>
+    <w:p>
+      <w:pPr>
+        <w:rPr>
+          <w:rFonts w:ascii="Times New Roman" w:cs="Times New Roman" w:eastAsia="Times New Roman" w:hAnsi="Times New Roman"/>
+          <w:color w:val="4a86e8"/>
+          <w:sz w:val="24"/>
+          <w:szCs w:val="24"/>
+        </w:rPr>
+      </w:pPr>
+      <w:r>
+        <w:rPr>
+          <w:rFonts w:ascii="Times New Roman" w:cs="Times New Roman" w:eastAsia="Times New Roman" w:hAnsi="Times New Roman"/>
+          <w:color w:val="4a86e8"/>
+          <w:sz w:val="24"/>
+          <w:szCs w:val="24"/>
+          <w:rtl w:val="0"/>
+        </w:rPr>
+        <w:t xml:space="preserve">  const contacts = Account.Contacts || [];</w:t>
+      </w:r>
+    </w:p>
+    <w:p>
+      <w:pPr>
+        <w:rPr>
+          <w:rFonts w:ascii="Times New Roman" w:cs="Times New Roman" w:eastAsia="Times New Roman" w:hAnsi="Times New Roman"/>
+          <w:color w:val="4a86e8"/>
+          <w:sz w:val="24"/>
+          <w:szCs w:val="24"/>
+        </w:rPr>
+      </w:pPr>
+      <w:r>
+        <w:rPr>
+          <w:rFonts w:ascii="Times New Roman" w:cs="Times New Roman" w:eastAsia="Times New Roman" w:hAnsi="Times New Roman"/>
+          <w:color w:val="4a86e8"/>
+          <w:sz w:val="24"/>
+          <w:szCs w:val="24"/>
+          <w:rtl w:val="0"/>
+        </w:rPr>
+        <w:t xml:space="preserve">  const byDept = {};</w:t>
+      </w:r>
+    </w:p>
+    <w:p>
+      <w:pPr>
+        <w:rPr>
+          <w:rFonts w:ascii="Times New Roman" w:cs="Times New Roman" w:eastAsia="Times New Roman" w:hAnsi="Times New Roman"/>
+          <w:color w:val="4a86e8"/>
+          <w:sz w:val="24"/>
+          <w:szCs w:val="24"/>
+        </w:rPr>
+      </w:pPr>
+      <w:r>
+        <w:rPr>
+          <w:rFonts w:ascii="Times New Roman" w:cs="Times New Roman" w:eastAsia="Times New Roman" w:hAnsi="Times New Roman"/>
+          <w:color w:val="4a86e8"/>
+          <w:sz w:val="24"/>
+          <w:szCs w:val="24"/>
+          <w:rtl w:val="0"/>
+        </w:rPr>
+        <w:t xml:space="preserve">  contacts.forEach(contact =&gt; {</w:t>
+      </w:r>
+    </w:p>
+    <w:p>
+      <w:pPr>
+        <w:rPr>
+          <w:rFonts w:ascii="Times New Roman" w:cs="Times New Roman" w:eastAsia="Times New Roman" w:hAnsi="Times New Roman"/>
+          <w:color w:val="4a86e8"/>
+          <w:sz w:val="24"/>
+          <w:szCs w:val="24"/>
+        </w:rPr>
+      </w:pPr>
+      <w:r>
+        <w:rPr>
+          <w:rFonts w:ascii="Times New Roman" w:cs="Times New Roman" w:eastAsia="Times New Roman" w:hAnsi="Times New Roman"/>
+          <w:color w:val="4a86e8"/>
+          <w:sz w:val="24"/>
+          <w:szCs w:val="24"/>
+          <w:rtl w:val="0"/>
+        </w:rPr>
+        <w:t xml:space="preserve">    const dept = contact.Department || 'Unassigned';</w:t>
+      </w:r>
+    </w:p>
+    <w:p>
+      <w:pPr>
+        <w:rPr>
+          <w:rFonts w:ascii="Times New Roman" w:cs="Times New Roman" w:eastAsia="Times New Roman" w:hAnsi="Times New Roman"/>
+          <w:color w:val="4a86e8"/>
+          <w:sz w:val="24"/>
+          <w:szCs w:val="24"/>
+        </w:rPr>
+      </w:pPr>
+      <w:r>
+        <w:rPr>
+          <w:rFonts w:ascii="Times New Roman" w:cs="Times New Roman" w:eastAsia="Times New Roman" w:hAnsi="Times New Roman"/>
+          <w:color w:val="4a86e8"/>
+          <w:sz w:val="24"/>
+          <w:szCs w:val="24"/>
+          <w:rtl w:val="0"/>
+        </w:rPr>
+        <w:t xml:space="preserve">    byDept[dept] = (byDept[dept] || 0) + 1;</w:t>
+      </w:r>
+    </w:p>
+    <w:p>
+      <w:pPr>
+        <w:rPr>
+          <w:rFonts w:ascii="Times New Roman" w:cs="Times New Roman" w:eastAsia="Times New Roman" w:hAnsi="Times New Roman"/>
+          <w:color w:val="4a86e8"/>
+          <w:sz w:val="24"/>
+          <w:szCs w:val="24"/>
+        </w:rPr>
+      </w:pPr>
+      <w:r>
+        <w:rPr>
+          <w:rFonts w:ascii="Times New Roman" w:cs="Times New Roman" w:eastAsia="Times New Roman" w:hAnsi="Times New Roman"/>
+          <w:color w:val="4a86e8"/>
+          <w:sz w:val="24"/>
+          <w:szCs w:val="24"/>
+          <w:rtl w:val="0"/>
+        </w:rPr>
+        <w:t xml:space="preserve">  });</w:t>
+      </w:r>
+    </w:p>
+    <w:p>
+      <w:pPr>
+        <w:rPr>
+          <w:rFonts w:ascii="Times New Roman" w:cs="Times New Roman" w:eastAsia="Times New Roman" w:hAnsi="Times New Roman"/>
+          <w:color w:val="4a86e8"/>
+          <w:sz w:val="24"/>
+          <w:szCs w:val="24"/>
+        </w:rPr>
+      </w:pPr>
+      <w:r>
+        <w:rPr>
+          <w:rFonts w:ascii="Times New Roman" w:cs="Times New Roman" w:eastAsia="Times New Roman" w:hAnsi="Times New Roman"/>
+          <w:color w:val="4a86e8"/>
+          <w:sz w:val="24"/>
+          <w:szCs w:val="24"/>
+          <w:rtl w:val="0"/>
+        </w:rPr>
+        <w:t xml:space="preserve">  deptList = Object.entries(byDept).sort((a, b) =&gt; b[1] - a[1]);</w:t>
+      </w:r>
+    </w:p>
+    <w:p>
+      <w:pPr>
+        <w:rPr>
+          <w:rFonts w:ascii="Times New Roman" w:cs="Times New Roman" w:eastAsia="Times New Roman" w:hAnsi="Times New Roman"/>
+          <w:color w:val="4a86e8"/>
+          <w:sz w:val="24"/>
+          <w:szCs w:val="24"/>
+        </w:rPr>
+      </w:pPr>
+      <w:r>
+        <w:rPr>
+          <w:rFonts w:ascii="Times New Roman" w:cs="Times New Roman" w:eastAsia="Times New Roman" w:hAnsi="Times New Roman"/>
+          <w:color w:val="4a86e8"/>
+          <w:sz w:val="24"/>
+          <w:szCs w:val="24"/>
+          <w:rtl w:val="0"/>
+        </w:rPr>
+        <w:t xml:space="preserve">  }}</w:t>
+      </w:r>
+    </w:p>
+    <w:p>
+      <w:pPr>
+        <w:rPr>
+          <w:rFonts w:ascii="Times New Roman" w:cs="Times New Roman" w:eastAsia="Times New Roman" w:hAnsi="Times New Roman"/>
+          <w:color w:val="4a86e8"/>
+          <w:sz w:val="24"/>
+          <w:szCs w:val="24"/>
+        </w:rPr>
+      </w:pPr>
+      <w:r>
+        <w:rPr>
+          <w:rtl w:val="0"/>
+        </w:rPr>
+      </w:r>
+    </w:p>
+    <w:p>
+      <w:pPr>
+        <w:rPr>
+          <w:rFonts w:ascii="Times New Roman" w:cs="Times New Roman" w:eastAsia="Times New Roman" w:hAnsi="Times New Roman"/>
+          <w:color w:val="4a86e8"/>
+          <w:sz w:val="24"/>
+          <w:szCs w:val="24"/>
+        </w:rPr>
+      </w:pPr>
+      <w:r>
+        <w:rPr>
+          <w:rFonts w:ascii="Times New Roman" w:cs="Times New Roman" w:eastAsia="Times New Roman" w:hAnsi="Times New Roman"/>
+          <w:color w:val="4a86e8"/>
+          <w:sz w:val="24"/>
+          <w:szCs w:val="24"/>
+          <w:rtl w:val="0"/>
+        </w:rPr>
+        <w:t xml:space="preserve">{{FOR dept IN deptList}}</w:t>
+      </w:r>
+    </w:p>
+    <w:tbl>
+      <w:tblPr>
+        <w:tblStyle w:val="Table2"/>
+        <w:tblW w:w="7365.0" w:type="dxa"/>
+        <w:jc w:val="left"/>
+        <w:tblBorders>
+          <w:top w:color="000000" w:space="0" w:sz="8" w:val="single"/>
+          <w:left w:color="000000" w:space="0" w:sz="8" w:val="single"/>
+          <w:bottom w:color="000000" w:space="0" w:sz="8" w:val="single"/>
+          <w:right w:color="000000" w:space="0" w:sz="8" w:val="single"/>
+          <w:insideH w:color="000000" w:space="0" w:sz="8" w:val="single"/>
+          <w:insideV w:color="000000" w:space="0" w:sz="8" w:val="single"/>
+        </w:tblBorders>
+        <w:tblLayout w:type="fixed"/>
+        <w:tblLook w:val="0600"/>
+      </w:tblPr>
+      <w:tblGrid>
+        <w:gridCol w:w="2115"/>
+        <w:gridCol w:w="5250"/>
+        <w:tblGridChange w:id="0">
+          <w:tblGrid>
+            <w:gridCol w:w="2115"/>
+            <w:gridCol w:w="5250"/>
+          </w:tblGrid>
+        </w:tblGridChange>
+      </w:tblGrid>
+      <w:tr>
+        <w:trPr>
+          <w:cantSplit w:val="0"/>
+          <w:tblHeader w:val="0"/>
+        </w:trPr>
+        <w:tc>
+          <w:tcPr>
+            <w:shd w:fill="auto" w:val="clear"/>
+            <w:tcMar>
+              <w:top w:w="100.0" w:type="dxa"/>
+              <w:left w:w="100.0" w:type="dxa"/>
+              <w:bottom w:w="100.0" w:type="dxa"/>
+              <w:right w:w="100.0" w:type="dxa"/>
+            </w:tcMar>
+            <w:vAlign w:val="top"/>
+          </w:tcPr>
+          <w:p>
+            <w:pPr>
+              <w:rPr>
+                <w:rFonts w:ascii="Times New Roman" w:cs="Times New Roman" w:eastAsia="Times New Roman" w:hAnsi="Times New Roman"/>
+                <w:color w:val="4a86e8"/>
+                <w:sz w:val="24"/>
+                <w:szCs w:val="24"/>
+              </w:rPr>
+            </w:pPr>
+            <w:r>
+              <w:rPr>
+                <w:rFonts w:ascii="Times New Roman" w:cs="Times New Roman" w:eastAsia="Times New Roman" w:hAnsi="Times New Roman"/>
+                <w:color w:val="4a86e8"/>
+                <w:sz w:val="24"/>
+                <w:szCs w:val="24"/>
+                <w:rtl w:val="0"/>
+              </w:rPr>
+              <w:t xml:space="preserve">{{$dept[0]}}</w:t>
+            </w:r>
+          </w:p>
+        </w:tc>
+        <w:tc>
+          <w:tcPr>
+            <w:shd w:fill="auto" w:val="clear"/>
+            <w:tcMar>
+              <w:top w:w="100.0" w:type="dxa"/>
+              <w:left w:w="100.0" w:type="dxa"/>
+              <w:bottom w:w="100.0" w:type="dxa"/>
+              <w:right w:w="100.0" w:type="dxa"/>
+            </w:tcMar>
+            <w:vAlign w:val="top"/>
+          </w:tcPr>
+          <w:p>
+            <w:pPr>
+              <w:rPr>
+                <w:rFonts w:ascii="Times New Roman" w:cs="Times New Roman" w:eastAsia="Times New Roman" w:hAnsi="Times New Roman"/>
+                <w:color w:val="4a86e8"/>
+                <w:sz w:val="24"/>
+                <w:szCs w:val="24"/>
+              </w:rPr>
+            </w:pPr>
+            <w:r>
+              <w:rPr>
+                <w:rFonts w:ascii="Times New Roman" w:cs="Times New Roman" w:eastAsia="Times New Roman" w:hAnsi="Times New Roman"/>
+                <w:color w:val="4a86e8"/>
+                <w:sz w:val="24"/>
+                <w:szCs w:val="24"/>
+                <w:rtl w:val="0"/>
+              </w:rPr>
+              <w:t xml:space="preserve">{{$dept[1]}} contact{{= $dept[1] &gt; 1 ? 's' : '' }}</w:t>
+            </w:r>
+          </w:p>
+        </w:tc>
+      </w:tr>
+    </w:tbl>
+    <w:p>
+      <w:pPr>
+        <w:rPr>
+          <w:rFonts w:ascii="Times New Roman" w:cs="Times New Roman" w:eastAsia="Times New Roman" w:hAnsi="Times New Roman"/>
+          <w:color w:val="4a86e8"/>
+          <w:sz w:val="24"/>
+          <w:szCs w:val="24"/>
+        </w:rPr>
+      </w:pPr>
+      <w:r>
+        <w:rPr>
+          <w:rFonts w:ascii="Times New Roman" w:cs="Times New Roman" w:eastAsia="Times New Roman" w:hAnsi="Times New Roman"/>
+          <w:color w:val="4a86e8"/>
+          <w:sz w:val="24"/>
+          <w:szCs w:val="24"/>
+          <w:rtl w:val="0"/>
+        </w:rPr>
+        <w:t xml:space="preserve">{{END-FOR dept}}</w:t>
+      </w:r>
+    </w:p>
+    <w:p>
+      <w:pPr>
+        <w:rPr>
+          <w:rFonts w:ascii="Times New Roman" w:cs="Times New Roman" w:eastAsia="Times New Roman" w:hAnsi="Times New Roman"/>
+          <w:sz w:val="24"/>
+          <w:szCs w:val="24"/>
+        </w:rPr>
+      </w:pPr>
+      <w:r>
+        <w:rPr>
+          <w:rtl w:val="0"/>
+        </w:rPr>
+      </w:r>
+    </w:p>
+    <w:p>
+      <w:pPr>
+        <w:rPr>
+          <w:rFonts w:ascii="Times New Roman" w:cs="Times New Roman" w:eastAsia="Times New Roman" w:hAnsi="Times New Roman"/>
+          <w:b w:val="1"/>
+          <w:bCs w:val="1"/>
           <w:color w:val="193c65"/>
           <w:sz w:val="24"/>
           <w:szCs w:val="24"/>
@@ -613,19 +1577,22 @@
       </w:pPr>
       <w:r>
         <w:rPr>
+          <w:rtl w:val="0"/>
+        </w:rPr>
+      </w:r>
+    </w:p>
+    <w:p>
+      <w:pPr>
+        <w:rPr>
           <w:rFonts w:ascii="Times New Roman" w:cs="Times New Roman" w:eastAsia="Times New Roman" w:hAnsi="Times New Roman"/>
           <w:b w:val="1"/>
           <w:bCs w:val="1"/>
           <w:color w:val="193c65"/>
           <w:sz w:val="24"/>
           <w:szCs w:val="24"/>
-          <w:rtl w:val="0"/>
-        </w:rPr>
-        <w:t xml:space="preserve">KEY CONTACTS</w:t>
-      </w:r>
-    </w:p>
-    <w:p>
-      <w:pPr>
+        </w:rPr>
+      </w:pPr>
+      <w:r>
         <w:rPr>
           <w:rFonts w:ascii="Times New Roman" w:cs="Times New Roman" w:eastAsia="Times New Roman" w:hAnsi="Times New Roman"/>
           <w:b w:val="1"/>
@@ -633,9 +1600,13 @@
           <w:color w:val="193c65"/>
           <w:sz w:val="24"/>
           <w:szCs w:val="24"/>
-        </w:rPr>
-      </w:pPr>
-      <w:r>
+          <w:rtl w:val="0"/>
+        </w:rPr>
+        <w:t xml:space="preserve">SALES OPPORTUNITIES</w:t>
+      </w:r>
+    </w:p>
+    <w:p>
+      <w:pPr>
         <w:rPr>
           <w:rFonts w:ascii="Times New Roman" w:cs="Times New Roman" w:eastAsia="Times New Roman" w:hAnsi="Times New Roman"/>
           <w:b w:val="1"/>
@@ -643,9 +1614,709 @@
           <w:color w:val="193c65"/>
           <w:sz w:val="24"/>
           <w:szCs w:val="24"/>
-          <w:rtl w:val="0"/>
-        </w:rPr>
-        <w:t xml:space="preserve">SALES OPPORTUNITIES</w:t>
+        </w:rPr>
+      </w:pPr>
+      <w:r>
+        <w:rPr>
+          <w:rtl w:val="0"/>
+        </w:rPr>
+      </w:r>
+    </w:p>
+    <w:p>
+      <w:pPr>
+        <w:rPr>
+          <w:rFonts w:ascii="Times New Roman" w:cs="Times New Roman" w:eastAsia="Times New Roman" w:hAnsi="Times New Roman"/>
+          <w:b w:val="1"/>
+          <w:bCs w:val="1"/>
+          <w:color w:val="4a86e8"/>
+          <w:sz w:val="24"/>
+          <w:szCs w:val="24"/>
+        </w:rPr>
+      </w:pPr>
+      <w:r>
+        <w:rPr>
+          <w:rFonts w:ascii="Times New Roman" w:cs="Times New Roman" w:eastAsia="Times New Roman" w:hAnsi="Times New Roman"/>
+          <w:b w:val="1"/>
+          <w:bCs w:val="1"/>
+          <w:color w:val="193c65"/>
+          <w:sz w:val="24"/>
+          <w:szCs w:val="24"/>
+          <w:rtl w:val="0"/>
+        </w:rPr>
+        <w:t xml:space="preserve">Total Opportunities: </w:t>
+      </w:r>
+      <w:r>
+        <w:rPr>
+          <w:rFonts w:ascii="Times New Roman" w:cs="Times New Roman" w:eastAsia="Times New Roman" w:hAnsi="Times New Roman"/>
+          <w:b w:val="1"/>
+          <w:bCs w:val="1"/>
+          <w:color w:val="4a86e8"/>
+          <w:sz w:val="24"/>
+          <w:szCs w:val="24"/>
+          <w:rtl w:val="0"/>
+        </w:rPr>
+        <w:t xml:space="preserve">{{= (Account.Opportunities || []).length }}</w:t>
+      </w:r>
+    </w:p>
+    <w:p>
+      <w:pPr>
+        <w:rPr>
+          <w:rFonts w:ascii="Times New Roman" w:cs="Times New Roman" w:eastAsia="Times New Roman" w:hAnsi="Times New Roman"/>
+          <w:sz w:val="24"/>
+          <w:szCs w:val="24"/>
+        </w:rPr>
+      </w:pPr>
+      <w:r>
+        <w:rPr>
+          <w:rtl w:val="0"/>
+        </w:rPr>
+      </w:r>
+    </w:p>
+    <w:p>
+      <w:pPr>
+        <w:rPr>
+          <w:rFonts w:ascii="Times New Roman" w:cs="Times New Roman" w:eastAsia="Times New Roman" w:hAnsi="Times New Roman"/>
+          <w:sz w:val="24"/>
+          <w:szCs w:val="24"/>
+        </w:rPr>
+      </w:pPr>
+      <w:r>
+        <w:rPr>
+          <w:rFonts w:ascii="Times New Roman" w:cs="Times New Roman" w:eastAsia="Times New Roman" w:hAnsi="Times New Roman"/>
+          <w:b w:val="1"/>
+          <w:bCs w:val="1"/>
+          <w:sz w:val="24"/>
+          <w:szCs w:val="24"/>
+          <w:rtl w:val="0"/>
+        </w:rPr>
+        <w:t xml:space="preserve">Pipeline Summary by Stage</w:t>
+      </w:r>
+      <w:r>
+        <w:rPr>
+          <w:rtl w:val="0"/>
+        </w:rPr>
+      </w:r>
+    </w:p>
+    <w:p>
+      <w:pPr>
+        <w:rPr>
+          <w:rFonts w:ascii="Times New Roman" w:cs="Times New Roman" w:eastAsia="Times New Roman" w:hAnsi="Times New Roman"/>
+          <w:color w:val="4a86e8"/>
+          <w:sz w:val="24"/>
+          <w:szCs w:val="24"/>
+        </w:rPr>
+      </w:pPr>
+      <w:r>
+        <w:rPr>
+          <w:rFonts w:ascii="Times New Roman" w:cs="Times New Roman" w:eastAsia="Times New Roman" w:hAnsi="Times New Roman"/>
+          <w:color w:val="4a86e8"/>
+          <w:sz w:val="24"/>
+          <w:szCs w:val="24"/>
+          <w:rtl w:val="0"/>
+        </w:rPr>
+        <w:t xml:space="preserve">{{EXEC</w:t>
+      </w:r>
+    </w:p>
+    <w:p>
+      <w:pPr>
+        <w:rPr>
+          <w:rFonts w:ascii="Times New Roman" w:cs="Times New Roman" w:eastAsia="Times New Roman" w:hAnsi="Times New Roman"/>
+          <w:color w:val="4a86e8"/>
+          <w:sz w:val="24"/>
+          <w:szCs w:val="24"/>
+        </w:rPr>
+      </w:pPr>
+      <w:r>
+        <w:rPr>
+          <w:rFonts w:ascii="Times New Roman" w:cs="Times New Roman" w:eastAsia="Times New Roman" w:hAnsi="Times New Roman"/>
+          <w:color w:val="4a86e8"/>
+          <w:sz w:val="24"/>
+          <w:szCs w:val="24"/>
+          <w:rtl w:val="0"/>
+        </w:rPr>
+        <w:t xml:space="preserve">  const opps = Account.Opportunities || [];</w:t>
+      </w:r>
+    </w:p>
+    <w:p>
+      <w:pPr>
+        <w:rPr>
+          <w:rFonts w:ascii="Times New Roman" w:cs="Times New Roman" w:eastAsia="Times New Roman" w:hAnsi="Times New Roman"/>
+          <w:color w:val="4a86e8"/>
+          <w:sz w:val="24"/>
+          <w:szCs w:val="24"/>
+        </w:rPr>
+      </w:pPr>
+      <w:r>
+        <w:rPr>
+          <w:rFonts w:ascii="Times New Roman" w:cs="Times New Roman" w:eastAsia="Times New Roman" w:hAnsi="Times New Roman"/>
+          <w:color w:val="4a86e8"/>
+          <w:sz w:val="24"/>
+          <w:szCs w:val="24"/>
+          <w:rtl w:val="0"/>
+        </w:rPr>
+        <w:t xml:space="preserve">  const byStage = {};</w:t>
+      </w:r>
+    </w:p>
+    <w:p>
+      <w:pPr>
+        <w:rPr>
+          <w:rFonts w:ascii="Times New Roman" w:cs="Times New Roman" w:eastAsia="Times New Roman" w:hAnsi="Times New Roman"/>
+          <w:color w:val="4a86e8"/>
+          <w:sz w:val="24"/>
+          <w:szCs w:val="24"/>
+        </w:rPr>
+      </w:pPr>
+      <w:r>
+        <w:rPr>
+          <w:rFonts w:ascii="Times New Roman" w:cs="Times New Roman" w:eastAsia="Times New Roman" w:hAnsi="Times New Roman"/>
+          <w:color w:val="4a86e8"/>
+          <w:sz w:val="24"/>
+          <w:szCs w:val="24"/>
+          <w:rtl w:val="0"/>
+        </w:rPr>
+        <w:t xml:space="preserve">  opps.forEach(opp =&gt; {</w:t>
+      </w:r>
+    </w:p>
+    <w:p>
+      <w:pPr>
+        <w:rPr>
+          <w:rFonts w:ascii="Times New Roman" w:cs="Times New Roman" w:eastAsia="Times New Roman" w:hAnsi="Times New Roman"/>
+          <w:color w:val="4a86e8"/>
+          <w:sz w:val="24"/>
+          <w:szCs w:val="24"/>
+        </w:rPr>
+      </w:pPr>
+      <w:r>
+        <w:rPr>
+          <w:rFonts w:ascii="Times New Roman" w:cs="Times New Roman" w:eastAsia="Times New Roman" w:hAnsi="Times New Roman"/>
+          <w:color w:val="4a86e8"/>
+          <w:sz w:val="24"/>
+          <w:szCs w:val="24"/>
+          <w:rtl w:val="0"/>
+        </w:rPr>
+        <w:t xml:space="preserve">    const stage = opp.StageName || 'Unknown';</w:t>
+      </w:r>
+    </w:p>
+    <w:p>
+      <w:pPr>
+        <w:rPr>
+          <w:rFonts w:ascii="Times New Roman" w:cs="Times New Roman" w:eastAsia="Times New Roman" w:hAnsi="Times New Roman"/>
+          <w:color w:val="4a86e8"/>
+          <w:sz w:val="24"/>
+          <w:szCs w:val="24"/>
+        </w:rPr>
+      </w:pPr>
+      <w:r>
+        <w:rPr>
+          <w:rFonts w:ascii="Times New Roman" w:cs="Times New Roman" w:eastAsia="Times New Roman" w:hAnsi="Times New Roman"/>
+          <w:color w:val="4a86e8"/>
+          <w:sz w:val="24"/>
+          <w:szCs w:val="24"/>
+          <w:rtl w:val="0"/>
+        </w:rPr>
+        <w:t xml:space="preserve">    if (!byStage[stage]) {</w:t>
+      </w:r>
+    </w:p>
+    <w:p>
+      <w:pPr>
+        <w:rPr>
+          <w:rFonts w:ascii="Times New Roman" w:cs="Times New Roman" w:eastAsia="Times New Roman" w:hAnsi="Times New Roman"/>
+          <w:color w:val="4a86e8"/>
+          <w:sz w:val="24"/>
+          <w:szCs w:val="24"/>
+        </w:rPr>
+      </w:pPr>
+      <w:r>
+        <w:rPr>
+          <w:rFonts w:ascii="Times New Roman" w:cs="Times New Roman" w:eastAsia="Times New Roman" w:hAnsi="Times New Roman"/>
+          <w:color w:val="4a86e8"/>
+          <w:sz w:val="24"/>
+          <w:szCs w:val="24"/>
+          <w:rtl w:val="0"/>
+        </w:rPr>
+        <w:t xml:space="preserve">      byStage[stage] = { count: 0, total: 0 };</w:t>
+      </w:r>
+    </w:p>
+    <w:p>
+      <w:pPr>
+        <w:rPr>
+          <w:rFonts w:ascii="Times New Roman" w:cs="Times New Roman" w:eastAsia="Times New Roman" w:hAnsi="Times New Roman"/>
+          <w:color w:val="4a86e8"/>
+          <w:sz w:val="24"/>
+          <w:szCs w:val="24"/>
+        </w:rPr>
+      </w:pPr>
+      <w:r>
+        <w:rPr>
+          <w:rFonts w:ascii="Times New Roman" w:cs="Times New Roman" w:eastAsia="Times New Roman" w:hAnsi="Times New Roman"/>
+          <w:color w:val="4a86e8"/>
+          <w:sz w:val="24"/>
+          <w:szCs w:val="24"/>
+          <w:rtl w:val="0"/>
+        </w:rPr>
+        <w:t xml:space="preserve">    }</w:t>
+      </w:r>
+    </w:p>
+    <w:p>
+      <w:pPr>
+        <w:rPr>
+          <w:rFonts w:ascii="Times New Roman" w:cs="Times New Roman" w:eastAsia="Times New Roman" w:hAnsi="Times New Roman"/>
+          <w:color w:val="4a86e8"/>
+          <w:sz w:val="24"/>
+          <w:szCs w:val="24"/>
+        </w:rPr>
+      </w:pPr>
+      <w:r>
+        <w:rPr>
+          <w:rFonts w:ascii="Times New Roman" w:cs="Times New Roman" w:eastAsia="Times New Roman" w:hAnsi="Times New Roman"/>
+          <w:color w:val="4a86e8"/>
+          <w:sz w:val="24"/>
+          <w:szCs w:val="24"/>
+          <w:rtl w:val="0"/>
+        </w:rPr>
+        <w:t xml:space="preserve">    byStage[stage].count++;</w:t>
+      </w:r>
+    </w:p>
+    <w:p>
+      <w:pPr>
+        <w:rPr>
+          <w:rFonts w:ascii="Times New Roman" w:cs="Times New Roman" w:eastAsia="Times New Roman" w:hAnsi="Times New Roman"/>
+          <w:color w:val="4a86e8"/>
+          <w:sz w:val="24"/>
+          <w:szCs w:val="24"/>
+        </w:rPr>
+      </w:pPr>
+      <w:r>
+        <w:rPr>
+          <w:rFonts w:ascii="Times New Roman" w:cs="Times New Roman" w:eastAsia="Times New Roman" w:hAnsi="Times New Roman"/>
+          <w:color w:val="4a86e8"/>
+          <w:sz w:val="24"/>
+          <w:szCs w:val="24"/>
+          <w:rtl w:val="0"/>
+        </w:rPr>
+        <w:t xml:space="preserve">    byStage[stage].total += opp.Amount || 0;</w:t>
+      </w:r>
+    </w:p>
+    <w:p>
+      <w:pPr>
+        <w:rPr>
+          <w:rFonts w:ascii="Times New Roman" w:cs="Times New Roman" w:eastAsia="Times New Roman" w:hAnsi="Times New Roman"/>
+          <w:color w:val="4a86e8"/>
+          <w:sz w:val="24"/>
+          <w:szCs w:val="24"/>
+        </w:rPr>
+      </w:pPr>
+      <w:r>
+        <w:rPr>
+          <w:rFonts w:ascii="Times New Roman" w:cs="Times New Roman" w:eastAsia="Times New Roman" w:hAnsi="Times New Roman"/>
+          <w:color w:val="4a86e8"/>
+          <w:sz w:val="24"/>
+          <w:szCs w:val="24"/>
+          <w:rtl w:val="0"/>
+        </w:rPr>
+        <w:t xml:space="preserve">  });</w:t>
+      </w:r>
+    </w:p>
+    <w:p>
+      <w:pPr>
+        <w:rPr>
+          <w:rFonts w:ascii="Times New Roman" w:cs="Times New Roman" w:eastAsia="Times New Roman" w:hAnsi="Times New Roman"/>
+          <w:color w:val="4a86e8"/>
+          <w:sz w:val="24"/>
+          <w:szCs w:val="24"/>
+        </w:rPr>
+      </w:pPr>
+      <w:r>
+        <w:rPr>
+          <w:rFonts w:ascii="Times New Roman" w:cs="Times New Roman" w:eastAsia="Times New Roman" w:hAnsi="Times New Roman"/>
+          <w:color w:val="4a86e8"/>
+          <w:sz w:val="24"/>
+          <w:szCs w:val="24"/>
+          <w:rtl w:val="0"/>
+        </w:rPr>
+        <w:t xml:space="preserve">  stageList = Object.entries(byStage)</w:t>
+      </w:r>
+    </w:p>
+    <w:p>
+      <w:pPr>
+        <w:rPr>
+          <w:rFonts w:ascii="Times New Roman" w:cs="Times New Roman" w:eastAsia="Times New Roman" w:hAnsi="Times New Roman"/>
+          <w:color w:val="4a86e8"/>
+          <w:sz w:val="24"/>
+          <w:szCs w:val="24"/>
+        </w:rPr>
+      </w:pPr>
+      <w:r>
+        <w:rPr>
+          <w:rFonts w:ascii="Times New Roman" w:cs="Times New Roman" w:eastAsia="Times New Roman" w:hAnsi="Times New Roman"/>
+          <w:color w:val="4a86e8"/>
+          <w:sz w:val="24"/>
+          <w:szCs w:val="24"/>
+          <w:rtl w:val="0"/>
+        </w:rPr>
+        <w:t xml:space="preserve">    .sort((a, b) =&gt; b[1].total - a[1].total)</w:t>
+      </w:r>
+    </w:p>
+    <w:p>
+      <w:pPr>
+        <w:rPr>
+          <w:rFonts w:ascii="Times New Roman" w:cs="Times New Roman" w:eastAsia="Times New Roman" w:hAnsi="Times New Roman"/>
+          <w:color w:val="4a86e8"/>
+          <w:sz w:val="24"/>
+          <w:szCs w:val="24"/>
+        </w:rPr>
+      </w:pPr>
+      <w:r>
+        <w:rPr>
+          <w:rFonts w:ascii="Times New Roman" w:cs="Times New Roman" w:eastAsia="Times New Roman" w:hAnsi="Times New Roman"/>
+          <w:color w:val="4a86e8"/>
+          <w:sz w:val="24"/>
+          <w:szCs w:val="24"/>
+          <w:rtl w:val="0"/>
+        </w:rPr>
+        <w:t xml:space="preserve">    .map(([stage, data]) =&gt; ({</w:t>
+      </w:r>
+    </w:p>
+    <w:p>
+      <w:pPr>
+        <w:rPr>
+          <w:rFonts w:ascii="Times New Roman" w:cs="Times New Roman" w:eastAsia="Times New Roman" w:hAnsi="Times New Roman"/>
+          <w:color w:val="4a86e8"/>
+          <w:sz w:val="24"/>
+          <w:szCs w:val="24"/>
+        </w:rPr>
+      </w:pPr>
+      <w:r>
+        <w:rPr>
+          <w:rFonts w:ascii="Times New Roman" w:cs="Times New Roman" w:eastAsia="Times New Roman" w:hAnsi="Times New Roman"/>
+          <w:color w:val="4a86e8"/>
+          <w:sz w:val="24"/>
+          <w:szCs w:val="24"/>
+          <w:rtl w:val="0"/>
+        </w:rPr>
+        <w:t xml:space="preserve">      stage: stage,</w:t>
+      </w:r>
+    </w:p>
+    <w:p>
+      <w:pPr>
+        <w:rPr>
+          <w:rFonts w:ascii="Times New Roman" w:cs="Times New Roman" w:eastAsia="Times New Roman" w:hAnsi="Times New Roman"/>
+          <w:color w:val="4a86e8"/>
+          <w:sz w:val="24"/>
+          <w:szCs w:val="24"/>
+        </w:rPr>
+      </w:pPr>
+      <w:r>
+        <w:rPr>
+          <w:rFonts w:ascii="Times New Roman" w:cs="Times New Roman" w:eastAsia="Times New Roman" w:hAnsi="Times New Roman"/>
+          <w:color w:val="4a86e8"/>
+          <w:sz w:val="24"/>
+          <w:szCs w:val="24"/>
+          <w:rtl w:val="0"/>
+        </w:rPr>
+        <w:t xml:space="preserve">      count: data.count,</w:t>
+      </w:r>
+    </w:p>
+    <w:p>
+      <w:pPr>
+        <w:rPr>
+          <w:rFonts w:ascii="Times New Roman" w:cs="Times New Roman" w:eastAsia="Times New Roman" w:hAnsi="Times New Roman"/>
+          <w:color w:val="4a86e8"/>
+          <w:sz w:val="24"/>
+          <w:szCs w:val="24"/>
+        </w:rPr>
+      </w:pPr>
+      <w:r>
+        <w:rPr>
+          <w:rFonts w:ascii="Times New Roman" w:cs="Times New Roman" w:eastAsia="Times New Roman" w:hAnsi="Times New Roman"/>
+          <w:color w:val="4a86e8"/>
+          <w:sz w:val="24"/>
+          <w:szCs w:val="24"/>
+          <w:rtl w:val="0"/>
+        </w:rPr>
+        <w:t xml:space="preserve">      total: data.total</w:t>
+      </w:r>
+    </w:p>
+    <w:p>
+      <w:pPr>
+        <w:rPr>
+          <w:rFonts w:ascii="Times New Roman" w:cs="Times New Roman" w:eastAsia="Times New Roman" w:hAnsi="Times New Roman"/>
+          <w:color w:val="4a86e8"/>
+          <w:sz w:val="24"/>
+          <w:szCs w:val="24"/>
+        </w:rPr>
+      </w:pPr>
+      <w:r>
+        <w:rPr>
+          <w:rFonts w:ascii="Times New Roman" w:cs="Times New Roman" w:eastAsia="Times New Roman" w:hAnsi="Times New Roman"/>
+          <w:color w:val="4a86e8"/>
+          <w:sz w:val="24"/>
+          <w:szCs w:val="24"/>
+          <w:rtl w:val="0"/>
+        </w:rPr>
+        <w:t xml:space="preserve">    }));</w:t>
+      </w:r>
+    </w:p>
+    <w:p>
+      <w:pPr>
+        <w:rPr>
+          <w:rFonts w:ascii="Times New Roman" w:cs="Times New Roman" w:eastAsia="Times New Roman" w:hAnsi="Times New Roman"/>
+          <w:color w:val="4a86e8"/>
+          <w:sz w:val="24"/>
+          <w:szCs w:val="24"/>
+        </w:rPr>
+      </w:pPr>
+      <w:r>
+        <w:rPr>
+          <w:rFonts w:ascii="Times New Roman" w:cs="Times New Roman" w:eastAsia="Times New Roman" w:hAnsi="Times New Roman"/>
+          <w:color w:val="4a86e8"/>
+          <w:sz w:val="24"/>
+          <w:szCs w:val="24"/>
+          <w:rtl w:val="0"/>
+        </w:rPr>
+        <w:t xml:space="preserve">  }}</w:t>
+      </w:r>
+    </w:p>
+    <w:p>
+      <w:pPr>
+        <w:rPr>
+          <w:rFonts w:ascii="Times New Roman" w:cs="Times New Roman" w:eastAsia="Times New Roman" w:hAnsi="Times New Roman"/>
+          <w:color w:val="4a86e8"/>
+          <w:sz w:val="24"/>
+          <w:szCs w:val="24"/>
+        </w:rPr>
+      </w:pPr>
+      <w:r>
+        <w:rPr>
+          <w:rFonts w:ascii="Times New Roman" w:cs="Times New Roman" w:eastAsia="Times New Roman" w:hAnsi="Times New Roman"/>
+          <w:color w:val="4a86e8"/>
+          <w:sz w:val="24"/>
+          <w:szCs w:val="24"/>
+          <w:rtl w:val="0"/>
+        </w:rPr>
+        <w:t xml:space="preserve">  {{FOR stage IN stageList}}</w:t>
+      </w:r>
+    </w:p>
+    <w:p>
+      <w:pPr>
+        <w:rPr>
+          <w:rFonts w:ascii="Times New Roman" w:cs="Times New Roman" w:eastAsia="Times New Roman" w:hAnsi="Times New Roman"/>
+          <w:color w:val="4a86e8"/>
+          <w:sz w:val="24"/>
+          <w:szCs w:val="24"/>
+        </w:rPr>
+      </w:pPr>
+      <w:r>
+        <w:rPr>
+          <w:rFonts w:ascii="Times New Roman" w:cs="Times New Roman" w:eastAsia="Times New Roman" w:hAnsi="Times New Roman"/>
+          <w:color w:val="4a86e8"/>
+          <w:sz w:val="24"/>
+          <w:szCs w:val="24"/>
+          <w:rtl w:val="0"/>
+        </w:rPr>
+        <w:t xml:space="preserve">  {{$stage.stage}}: {{$stage.count}} opp{{= $stage.count &gt; 1 ? 's' : '' }} | {{= $stage.total.toLocaleString('en-GB',</w:t>
+      </w:r>
+    </w:p>
+    <w:p>
+      <w:pPr>
+        <w:rPr>
+          <w:rFonts w:ascii="Times New Roman" w:cs="Times New Roman" w:eastAsia="Times New Roman" w:hAnsi="Times New Roman"/>
+          <w:color w:val="4a86e8"/>
+          <w:sz w:val="24"/>
+          <w:szCs w:val="24"/>
+        </w:rPr>
+      </w:pPr>
+      <w:r>
+        <w:rPr>
+          <w:rFonts w:ascii="Times New Roman" w:cs="Times New Roman" w:eastAsia="Times New Roman" w:hAnsi="Times New Roman"/>
+          <w:color w:val="4a86e8"/>
+          <w:sz w:val="24"/>
+          <w:szCs w:val="24"/>
+          <w:rtl w:val="0"/>
+        </w:rPr>
+        <w:t xml:space="preserve">  {style: 'currency', currency: 'GBP'}) }}</w:t>
+      </w:r>
+    </w:p>
+    <w:p>
+      <w:pPr>
+        <w:rPr>
+          <w:rFonts w:ascii="Times New Roman" w:cs="Times New Roman" w:eastAsia="Times New Roman" w:hAnsi="Times New Roman"/>
+          <w:color w:val="4a86e8"/>
+          <w:sz w:val="24"/>
+          <w:szCs w:val="24"/>
+        </w:rPr>
+      </w:pPr>
+      <w:r>
+        <w:rPr>
+          <w:rFonts w:ascii="Times New Roman" w:cs="Times New Roman" w:eastAsia="Times New Roman" w:hAnsi="Times New Roman"/>
+          <w:color w:val="4a86e8"/>
+          <w:sz w:val="24"/>
+          <w:szCs w:val="24"/>
+          <w:rtl w:val="0"/>
+        </w:rPr>
+        <w:t xml:space="preserve">  {{END-FOR stage}}</w:t>
+      </w:r>
+    </w:p>
+    <w:p>
+      <w:pPr>
+        <w:rPr>
+          <w:rFonts w:ascii="Times New Roman" w:cs="Times New Roman" w:eastAsia="Times New Roman" w:hAnsi="Times New Roman"/>
+          <w:sz w:val="24"/>
+          <w:szCs w:val="24"/>
+        </w:rPr>
+      </w:pPr>
+      <w:r>
+        <w:rPr>
+          <w:rtl w:val="0"/>
+        </w:rPr>
+      </w:r>
+    </w:p>
+    <w:p>
+      <w:pPr>
+        <w:rPr>
+          <w:rFonts w:ascii="Times New Roman" w:cs="Times New Roman" w:eastAsia="Times New Roman" w:hAnsi="Times New Roman"/>
+          <w:color w:val="4a86e8"/>
+          <w:sz w:val="24"/>
+          <w:szCs w:val="24"/>
+        </w:rPr>
+      </w:pPr>
+      <w:r>
+        <w:rPr>
+          <w:rFonts w:ascii="Times New Roman" w:cs="Times New Roman" w:eastAsia="Times New Roman" w:hAnsi="Times New Roman"/>
+          <w:b w:val="1"/>
+          <w:bCs w:val="1"/>
+          <w:sz w:val="24"/>
+          <w:szCs w:val="24"/>
+          <w:rtl w:val="0"/>
+        </w:rPr>
+        <w:t xml:space="preserve">Weighted Pipeline (by Probability):</w:t>
+      </w:r>
+      <w:r>
+        <w:rPr>
+          <w:rFonts w:ascii="Times New Roman" w:cs="Times New Roman" w:eastAsia="Times New Roman" w:hAnsi="Times New Roman"/>
+          <w:sz w:val="24"/>
+          <w:szCs w:val="24"/>
+          <w:rtl w:val="0"/>
+        </w:rPr>
+        <w:t xml:space="preserve"> </w:t>
+      </w:r>
+      <w:r>
+        <w:rPr>
+          <w:rFonts w:ascii="Times New Roman" w:cs="Times New Roman" w:eastAsia="Times New Roman" w:hAnsi="Times New Roman"/>
+          <w:color w:val="4a86e8"/>
+          <w:sz w:val="24"/>
+          <w:szCs w:val="24"/>
+          <w:rtl w:val="0"/>
+        </w:rPr>
+        <w:t xml:space="preserve">{{=</w:t>
+      </w:r>
+    </w:p>
+    <w:p>
+      <w:pPr>
+        <w:rPr>
+          <w:rFonts w:ascii="Times New Roman" w:cs="Times New Roman" w:eastAsia="Times New Roman" w:hAnsi="Times New Roman"/>
+          <w:color w:val="4a86e8"/>
+          <w:sz w:val="24"/>
+          <w:szCs w:val="24"/>
+        </w:rPr>
+      </w:pPr>
+      <w:r>
+        <w:rPr>
+          <w:rFonts w:ascii="Times New Roman" w:cs="Times New Roman" w:eastAsia="Times New Roman" w:hAnsi="Times New Roman"/>
+          <w:color w:val="4a86e8"/>
+          <w:sz w:val="24"/>
+          <w:szCs w:val="24"/>
+          <w:rtl w:val="0"/>
+        </w:rPr>
+        <w:t xml:space="preserve">(Account.Opportunities || [])</w:t>
+      </w:r>
+    </w:p>
+    <w:p>
+      <w:pPr>
+        <w:rPr>
+          <w:rFonts w:ascii="Times New Roman" w:cs="Times New Roman" w:eastAsia="Times New Roman" w:hAnsi="Times New Roman"/>
+          <w:color w:val="4a86e8"/>
+          <w:sz w:val="24"/>
+          <w:szCs w:val="24"/>
+        </w:rPr>
+      </w:pPr>
+      <w:r>
+        <w:rPr>
+          <w:rFonts w:ascii="Times New Roman" w:cs="Times New Roman" w:eastAsia="Times New Roman" w:hAnsi="Times New Roman"/>
+          <w:color w:val="4a86e8"/>
+          <w:sz w:val="24"/>
+          <w:szCs w:val="24"/>
+          <w:rtl w:val="0"/>
+        </w:rPr>
+        <w:t xml:space="preserve">  .reduce((sum, o) =&gt; sum + ((o.Amount || 0) * (o.Probability || 0) / 100), 0)</w:t>
+      </w:r>
+    </w:p>
+    <w:p>
+      <w:pPr>
+        <w:rPr>
+          <w:rFonts w:ascii="Times New Roman" w:cs="Times New Roman" w:eastAsia="Times New Roman" w:hAnsi="Times New Roman"/>
+          <w:color w:val="4a86e8"/>
+          <w:sz w:val="24"/>
+          <w:szCs w:val="24"/>
+        </w:rPr>
+      </w:pPr>
+      <w:r>
+        <w:rPr>
+          <w:rFonts w:ascii="Times New Roman" w:cs="Times New Roman" w:eastAsia="Times New Roman" w:hAnsi="Times New Roman"/>
+          <w:color w:val="4a86e8"/>
+          <w:sz w:val="24"/>
+          <w:szCs w:val="24"/>
+          <w:rtl w:val="0"/>
+        </w:rPr>
+        <w:t xml:space="preserve">  .toLocaleString('en-GB', {style: 'currency', currency: 'GBP'})</w:t>
+      </w:r>
+    </w:p>
+    <w:p>
+      <w:pPr>
+        <w:rPr>
+          <w:rFonts w:ascii="Times New Roman" w:cs="Times New Roman" w:eastAsia="Times New Roman" w:hAnsi="Times New Roman"/>
+          <w:color w:val="4a86e8"/>
+          <w:sz w:val="24"/>
+          <w:szCs w:val="24"/>
+        </w:rPr>
+      </w:pPr>
+      <w:r>
+        <w:rPr>
+          <w:rFonts w:ascii="Times New Roman" w:cs="Times New Roman" w:eastAsia="Times New Roman" w:hAnsi="Times New Roman"/>
+          <w:color w:val="4a86e8"/>
+          <w:sz w:val="24"/>
+          <w:szCs w:val="24"/>
+          <w:rtl w:val="0"/>
+        </w:rPr>
+        <w:t xml:space="preserve">}}</w:t>
+      </w:r>
+    </w:p>
+    <w:p>
+      <w:pPr>
+        <w:rPr>
+          <w:rFonts w:ascii="Times New Roman" w:cs="Times New Roman" w:eastAsia="Times New Roman" w:hAnsi="Times New Roman"/>
+          <w:sz w:val="24"/>
+          <w:szCs w:val="24"/>
+        </w:rPr>
+      </w:pPr>
+      <w:r>
+        <w:rPr>
+          <w:rtl w:val="0"/>
+        </w:rPr>
+      </w:r>
+    </w:p>
+    <w:p>
+      <w:pPr>
+        <w:rPr>
+          <w:rFonts w:ascii="Times New Roman" w:cs="Times New Roman" w:eastAsia="Times New Roman" w:hAnsi="Times New Roman"/>
+          <w:sz w:val="24"/>
+          <w:szCs w:val="24"/>
+        </w:rPr>
+      </w:pPr>
+      <w:r>
+        <w:rPr>
+          <w:rtl w:val="0"/>
+        </w:rPr>
       </w:r>
     </w:p>
     <w:p>
@@ -751,6 +2422,191 @@
         <w:ind w:left="280" w:firstLine="0"/>
         <w:rPr>
           <w:rFonts w:ascii="Times New Roman" w:cs="Times New Roman" w:eastAsia="Times New Roman" w:hAnsi="Times New Roman"/>
+          <w:color w:val="4a86e8"/>
+          <w:sz w:val="24"/>
+          <w:szCs w:val="24"/>
+        </w:rPr>
+      </w:pPr>
+      <w:r>
+        <w:rPr>
+          <w:rFonts w:ascii="Times New Roman" w:cs="Times New Roman" w:eastAsia="Times New Roman" w:hAnsi="Times New Roman"/>
+          <w:color w:val="4a86e8"/>
+          <w:sz w:val="24"/>
+          <w:szCs w:val="24"/>
+          <w:rtl w:val="0"/>
+        </w:rPr>
+        <w:t xml:space="preserve">{{=</w:t>
+      </w:r>
+    </w:p>
+    <w:p>
+      <w:pPr>
+        <w:ind w:left="280" w:firstLine="0"/>
+        <w:rPr>
+          <w:rFonts w:ascii="Times New Roman" w:cs="Times New Roman" w:eastAsia="Times New Roman" w:hAnsi="Times New Roman"/>
+          <w:color w:val="4a86e8"/>
+          <w:sz w:val="24"/>
+          <w:szCs w:val="24"/>
+        </w:rPr>
+      </w:pPr>
+      <w:r>
+        <w:rPr>
+          <w:rFonts w:ascii="Times New Roman" w:cs="Times New Roman" w:eastAsia="Times New Roman" w:hAnsi="Times New Roman"/>
+          <w:color w:val="4a86e8"/>
+          <w:sz w:val="24"/>
+          <w:szCs w:val="24"/>
+          <w:rtl w:val="0"/>
+        </w:rPr>
+        <w:t xml:space="preserve">  const closeDate = new Date($opp.CloseDate);</w:t>
+      </w:r>
+    </w:p>
+    <w:p>
+      <w:pPr>
+        <w:ind w:left="280" w:firstLine="0"/>
+        <w:rPr>
+          <w:rFonts w:ascii="Times New Roman" w:cs="Times New Roman" w:eastAsia="Times New Roman" w:hAnsi="Times New Roman"/>
+          <w:color w:val="4a86e8"/>
+          <w:sz w:val="24"/>
+          <w:szCs w:val="24"/>
+        </w:rPr>
+      </w:pPr>
+      <w:r>
+        <w:rPr>
+          <w:rFonts w:ascii="Times New Roman" w:cs="Times New Roman" w:eastAsia="Times New Roman" w:hAnsi="Times New Roman"/>
+          <w:color w:val="4a86e8"/>
+          <w:sz w:val="24"/>
+          <w:szCs w:val="24"/>
+          <w:rtl w:val="0"/>
+        </w:rPr>
+        <w:t xml:space="preserve">  const today = new Date();</w:t>
+      </w:r>
+    </w:p>
+    <w:p>
+      <w:pPr>
+        <w:ind w:left="280" w:firstLine="0"/>
+        <w:rPr>
+          <w:rFonts w:ascii="Times New Roman" w:cs="Times New Roman" w:eastAsia="Times New Roman" w:hAnsi="Times New Roman"/>
+          <w:color w:val="4a86e8"/>
+          <w:sz w:val="24"/>
+          <w:szCs w:val="24"/>
+        </w:rPr>
+      </w:pPr>
+      <w:r>
+        <w:rPr>
+          <w:rFonts w:ascii="Times New Roman" w:cs="Times New Roman" w:eastAsia="Times New Roman" w:hAnsi="Times New Roman"/>
+          <w:color w:val="4a86e8"/>
+          <w:sz w:val="24"/>
+          <w:szCs w:val="24"/>
+          <w:rtl w:val="0"/>
+        </w:rPr>
+        <w:t xml:space="preserve">  const diffDays = Math.ceil((closeDate - today) / (1000 * 60 * 60 * 24));</w:t>
+      </w:r>
+    </w:p>
+    <w:p>
+      <w:pPr>
+        <w:ind w:left="280" w:firstLine="0"/>
+        <w:rPr>
+          <w:rFonts w:ascii="Times New Roman" w:cs="Times New Roman" w:eastAsia="Times New Roman" w:hAnsi="Times New Roman"/>
+          <w:color w:val="4a86e8"/>
+          <w:sz w:val="24"/>
+          <w:szCs w:val="24"/>
+        </w:rPr>
+      </w:pPr>
+      <w:r>
+        <w:rPr>
+          <w:rFonts w:ascii="Times New Roman" w:cs="Times New Roman" w:eastAsia="Times New Roman" w:hAnsi="Times New Roman"/>
+          <w:color w:val="4a86e8"/>
+          <w:sz w:val="24"/>
+          <w:szCs w:val="24"/>
+          <w:rtl w:val="0"/>
+        </w:rPr>
+        <w:t xml:space="preserve">  diffDays &gt; 0 ? `(${diffDays} days remaining)` :</w:t>
+      </w:r>
+    </w:p>
+    <w:p>
+      <w:pPr>
+        <w:ind w:left="280" w:firstLine="0"/>
+        <w:rPr>
+          <w:rFonts w:ascii="Times New Roman" w:cs="Times New Roman" w:eastAsia="Times New Roman" w:hAnsi="Times New Roman"/>
+          <w:color w:val="4a86e8"/>
+          <w:sz w:val="24"/>
+          <w:szCs w:val="24"/>
+        </w:rPr>
+      </w:pPr>
+      <w:r>
+        <w:rPr>
+          <w:rFonts w:ascii="Times New Roman" w:cs="Times New Roman" w:eastAsia="Times New Roman" w:hAnsi="Times New Roman"/>
+          <w:color w:val="4a86e8"/>
+          <w:sz w:val="24"/>
+          <w:szCs w:val="24"/>
+          <w:rtl w:val="0"/>
+        </w:rPr>
+        <w:t xml:space="preserve">  diffDays === 0 ? '(Closes TODAY)' :</w:t>
+      </w:r>
+    </w:p>
+    <w:p>
+      <w:pPr>
+        <w:ind w:left="280" w:firstLine="0"/>
+        <w:rPr>
+          <w:rFonts w:ascii="Times New Roman" w:cs="Times New Roman" w:eastAsia="Times New Roman" w:hAnsi="Times New Roman"/>
+          <w:color w:val="4a86e8"/>
+          <w:sz w:val="24"/>
+          <w:szCs w:val="24"/>
+        </w:rPr>
+      </w:pPr>
+      <w:r>
+        <w:rPr>
+          <w:rFonts w:ascii="Times New Roman" w:cs="Times New Roman" w:eastAsia="Times New Roman" w:hAnsi="Times New Roman"/>
+          <w:color w:val="4a86e8"/>
+          <w:sz w:val="24"/>
+          <w:szCs w:val="24"/>
+          <w:rtl w:val="0"/>
+        </w:rPr>
+        <w:t xml:space="preserve">  `(${Math.abs(diffDays)} days overdue)`</w:t>
+      </w:r>
+    </w:p>
+    <w:p>
+      <w:pPr>
+        <w:ind w:left="280" w:firstLine="0"/>
+        <w:rPr>
+          <w:rFonts w:ascii="Times New Roman" w:cs="Times New Roman" w:eastAsia="Times New Roman" w:hAnsi="Times New Roman"/>
+          <w:color w:val="4a86e8"/>
+          <w:sz w:val="24"/>
+          <w:szCs w:val="24"/>
+        </w:rPr>
+      </w:pPr>
+      <w:r>
+        <w:rPr>
+          <w:rFonts w:ascii="Times New Roman" w:cs="Times New Roman" w:eastAsia="Times New Roman" w:hAnsi="Times New Roman"/>
+          <w:color w:val="4a86e8"/>
+          <w:sz w:val="24"/>
+          <w:szCs w:val="24"/>
+          <w:rtl w:val="0"/>
+        </w:rPr>
+        <w:t xml:space="preserve">  }}</w:t>
+      </w:r>
+    </w:p>
+    <w:p>
+      <w:pPr>
+        <w:ind w:left="280" w:firstLine="0"/>
+        <w:rPr>
+          <w:rFonts w:ascii="Times New Roman" w:cs="Times New Roman" w:eastAsia="Times New Roman" w:hAnsi="Times New Roman"/>
+          <w:sz w:val="24"/>
+          <w:szCs w:val="24"/>
+        </w:rPr>
+      </w:pPr>
+      <w:r>
+        <w:rPr>
+          <w:rtl w:val="0"/>
+        </w:rPr>
+      </w:r>
+    </w:p>
+    <w:p>
+      <w:pPr>
+        <w:ind w:left="0" w:firstLine="0"/>
+        <w:rPr>
+          <w:rFonts w:ascii="Times New Roman" w:cs="Times New Roman" w:eastAsia="Times New Roman" w:hAnsi="Times New Roman"/>
+          <w:b w:val="1"/>
+          <w:bCs w:val="1"/>
           <w:i w:val="1"/>
           <w:iCs w:val="1"/>
           <w:sz w:val="24"/>
@@ -760,13 +2616,15 @@
       <w:r>
         <w:rPr>
           <w:rFonts w:ascii="Times New Roman" w:cs="Times New Roman" w:eastAsia="Times New Roman" w:hAnsi="Times New Roman"/>
+          <w:b w:val="1"/>
+          <w:bCs w:val="1"/>
           <w:i w:val="1"/>
           <w:iCs w:val="1"/>
           <w:sz w:val="24"/>
           <w:szCs w:val="24"/>
           <w:rtl w:val="0"/>
         </w:rPr>
-        <w:t xml:space="preserve">Line Items:</w:t>
+        <w:t xml:space="preserve">   Line Items:</w:t>
       </w:r>
     </w:p>
     <w:p>
@@ -846,6 +2704,34 @@
       <w:pPr>
         <w:rPr>
           <w:rFonts w:ascii="Times New Roman" w:cs="Times New Roman" w:eastAsia="Times New Roman" w:hAnsi="Times New Roman"/>
+          <w:sz w:val="24"/>
+          <w:szCs w:val="24"/>
+        </w:rPr>
+      </w:pPr>
+      <w:r>
+        <w:rPr>
+          <w:rtl w:val="0"/>
+        </w:rPr>
+      </w:r>
+    </w:p>
+    <w:p>
+      <w:pPr>
+        <w:rPr>
+          <w:rFonts w:ascii="Times New Roman" w:cs="Times New Roman" w:eastAsia="Times New Roman" w:hAnsi="Times New Roman"/>
+          <w:sz w:val="24"/>
+          <w:szCs w:val="24"/>
+        </w:rPr>
+      </w:pPr>
+      <w:r>
+        <w:rPr>
+          <w:rtl w:val="0"/>
+        </w:rPr>
+      </w:r>
+    </w:p>
+    <w:p>
+      <w:pPr>
+        <w:rPr>
+          <w:rFonts w:ascii="Times New Roman" w:cs="Times New Roman" w:eastAsia="Times New Roman" w:hAnsi="Times New Roman"/>
           <w:b w:val="1"/>
           <w:bCs w:val="1"/>
           <w:color w:val="193c65"/>
@@ -864,6 +2750,23 @@
           <w:rtl w:val="0"/>
         </w:rPr>
         <w:t xml:space="preserve">SUPPORT CASES</w:t>
+      </w:r>
+    </w:p>
+    <w:p>
+      <w:pPr>
+        <w:rPr>
+          <w:rFonts w:ascii="Times New Roman" w:cs="Times New Roman" w:eastAsia="Times New Roman" w:hAnsi="Times New Roman"/>
+          <w:b w:val="1"/>
+          <w:bCs w:val="1"/>
+          <w:color w:val="193c65"/>
+          <w:sz w:val="24"/>
+          <w:szCs w:val="24"/>
+        </w:rPr>
+      </w:pPr>
+      <w:r>
+        <w:rPr>
+          <w:rtl w:val="0"/>
+        </w:rPr>
       </w:r>
     </w:p>
     <w:p>
@@ -1112,12 +3015,28 @@
       </w:r>
     </w:p>
     <w:sectPr>
+      <w:headerReference r:id="rId7" w:type="default"/>
       <w:pgSz w:h="15840" w:w="12240" w:orient="portrait"/>
       <w:pgMar w:bottom="1440" w:top="1440" w:left="1440" w:right="1440" w:header="720" w:footer="720"/>
       <w:pgNumType w:start="1"/>
     </w:sectPr>
   </w:body>
 </w:document>
+</file>
+
+<file path=word/header1.xml><?xml version="1.0" encoding="utf-8"?>
+<w:hdr xmlns:mc="http://schemas.openxmlformats.org/markup-compatibility/2006" xmlns:o="urn:schemas-microsoft-com:office:office" xmlns:r="http://schemas.openxmlformats.org/officeDocument/2006/relationships" xmlns:m="http://schemas.openxmlformats.org/officeDocument/2006/math" xmlns:v="urn:schemas-microsoft-com:vml" xmlns:wp="http://schemas.openxmlformats.org/drawingml/2006/wordprocessingDrawing" xmlns:w10="urn:schemas-microsoft-com:office:word" xmlns:w="http://schemas.openxmlformats.org/wordprocessingml/2006/main" xmlns:wne="http://schemas.microsoft.com/office/word/2006/wordml" xmlns:sl="http://schemas.openxmlformats.org/schemaLibrary/2006/main" xmlns:a="http://schemas.openxmlformats.org/drawingml/2006/main" xmlns:pic="http://schemas.openxmlformats.org/drawingml/2006/picture" xmlns:c="http://schemas.openxmlformats.org/drawingml/2006/chart" xmlns:lc="http://schemas.openxmlformats.org/drawingml/2006/lockedCanvas" xmlns:dgm="http://schemas.openxmlformats.org/drawingml/2006/diagram" xmlns:wps="http://schemas.microsoft.com/office/word/2010/wordprocessingShape" xmlns:wpg="http://schemas.microsoft.com/office/word/2010/wordprocessingGroup" xmlns:w14="http://schemas.microsoft.com/office/word/2010/wordml" xmlns:w15="http://schemas.microsoft.com/office/word/2012/wordml" xmlns:w16="http://schemas.microsoft.com/office/word/2018/wordml" xmlns:w16cex="http://schemas.microsoft.com/office/word/2018/wordml/cex" xmlns:w16cid="http://schemas.microsoft.com/office/word/2016/wordml/cid" xmlns="http://schemas.microsoft.com/office/tasks/2019/documenttasks" xmlns:cr="http://schemas.microsoft.com/office/comments/2020/reactions">
+  <w:p>
+    <w:pPr>
+      <w:rPr/>
+    </w:pPr>
+    <w:r>
+      <w:rPr>
+        <w:rtl w:val="0"/>
+      </w:rPr>
+    </w:r>
+  </w:p>
+</w:hdr>
 </file>
 
 <file path=word/numbering.xml><?xml version="1.0" encoding="utf-8"?>
@@ -1290,6 +3209,13 @@
     </w:rPr>
   </w:style>
   <w:style w:type="table" w:styleId="Table1">
+    <w:basedOn w:val="TableNormal"/>
+    <w:tblPr>
+      <w:tblStyleRowBandSize w:val="1"/>
+      <w:tblStyleColBandSize w:val="1"/>
+    </w:tblPr>
+  </w:style>
+  <w:style w:type="table" w:styleId="Table2">
     <w:basedOn w:val="TableNormal"/>
     <w:tblPr>
       <w:tblStyleRowBandSize w:val="1"/>

</xml_diff>